<commit_message>
Fylt på mer på rapporten
</commit_message>
<xml_diff>
--- a/msm_dan_rapport.docx
+++ b/msm_dan_rapport.docx
@@ -54,49 +54,47 @@
       </w:r>
       <w:proofErr w:type="spellEnd"/>
       <w:r>
-        <w:t xml:space="preserve">-strukturert </w:t>
+        <w:t>-strukturert datastruktur</w:t>
+      </w:r>
+      <w:r>
+        <w:t xml:space="preserve"> </w:t>
+      </w:r>
+      <w:r>
+        <w:t xml:space="preserve">(databasebok side 401). </w:t>
+      </w:r>
+      <w:proofErr w:type="spellStart"/>
+      <w:r>
+        <w:t>Tweet</w:t>
+      </w:r>
+      <w:proofErr w:type="spellEnd"/>
+      <w:r>
+        <w:t xml:space="preserve"> objektet som er lagret som et objekt med </w:t>
+      </w:r>
+      <w:proofErr w:type="spellStart"/>
+      <w:r>
+        <w:t>json</w:t>
+      </w:r>
+      <w:proofErr w:type="spellEnd"/>
+      <w:r>
+        <w:t xml:space="preserve"> er det man kaller «</w:t>
+      </w:r>
+      <w:proofErr w:type="spellStart"/>
+      <w:r>
+        <w:t>dirty</w:t>
+      </w:r>
+      <w:proofErr w:type="spellEnd"/>
+      <w:r>
+        <w:t xml:space="preserve"> </w:t>
       </w:r>
       <w:proofErr w:type="gramStart"/>
       <w:r>
-        <w:t>datastruktur(</w:t>
+        <w:t>data»(</w:t>
       </w:r>
       <w:proofErr w:type="gramEnd"/>
       <w:r>
-        <w:t xml:space="preserve">databasebok side 401). </w:t>
-      </w:r>
-      <w:proofErr w:type="spellStart"/>
-      <w:r>
-        <w:t>Tweet</w:t>
-      </w:r>
-      <w:proofErr w:type="spellEnd"/>
-      <w:r>
-        <w:t xml:space="preserve"> objektet som er lagret som et objekt med </w:t>
-      </w:r>
-      <w:proofErr w:type="spellStart"/>
-      <w:r>
-        <w:t>json</w:t>
-      </w:r>
-      <w:proofErr w:type="spellEnd"/>
-      <w:r>
-        <w:t xml:space="preserve"> er det man kaller «</w:t>
-      </w:r>
-      <w:proofErr w:type="spellStart"/>
-      <w:r>
-        <w:t>dirty</w:t>
-      </w:r>
-      <w:proofErr w:type="spellEnd"/>
-      <w:r>
         <w:t xml:space="preserve"> </w:t>
       </w:r>
-      <w:proofErr w:type="gramStart"/>
-      <w:r>
-        <w:t>data»(</w:t>
-      </w:r>
-      <w:proofErr w:type="gramEnd"/>
-      <w:r>
-        <w:t xml:space="preserve"> </w:t>
-      </w:r>
-      <w:hyperlink r:id="rId4" w:history="1">
+      <w:hyperlink r:id="rId5" w:history="1">
         <w:r>
           <w:rPr>
             <w:rStyle w:val="Hyperkobling"/>
@@ -123,13 +121,11 @@
       <w:r>
         <w:t xml:space="preserve"> meldingene i datasettet som er samlet. </w:t>
       </w:r>
-      <w:proofErr w:type="gramStart"/>
-      <w:r>
-        <w:t>Denne dataene</w:t>
-      </w:r>
-      <w:proofErr w:type="gramEnd"/>
-      <w:r>
-        <w:t xml:space="preserve"> ble først renset delvis med et </w:t>
+      <w:r>
+        <w:t>Disse</w:t>
+      </w:r>
+      <w:r>
+        <w:t xml:space="preserve"> dataene ble først renset delvis med et </w:t>
       </w:r>
       <w:proofErr w:type="spellStart"/>
       <w:r>
@@ -162,6 +158,15 @@
       <w:proofErr w:type="spellEnd"/>
       <w:r>
         <w:t xml:space="preserve"> for å bytte om filformatet til Excel sitt format. Dette ble gjort så det skulle være enklere å importere datasettet til rapidminer for større analyser. </w:t>
+      </w:r>
+    </w:p>
+    <w:p/>
+    <w:p>
+      <w:pPr>
+        <w:pStyle w:val="Overskrift2"/>
+      </w:pPr>
+      <w:r>
+        <w:t>Kart visualisering</w:t>
       </w:r>
     </w:p>
     <w:p>
@@ -188,15 +193,1120 @@
         <w:t xml:space="preserve"> og lagret i et </w:t>
       </w:r>
       <w:proofErr w:type="spellStart"/>
+      <w:proofErr w:type="gramStart"/>
       <w:r>
         <w:t>geo.json</w:t>
       </w:r>
       <w:proofErr w:type="spellEnd"/>
-      <w:r>
-        <w:t xml:space="preserve"> format så det kunne plasserer på dynamiske kart ved hjelp av et Python bibliotek som heter folium.</w:t>
+      <w:proofErr w:type="gramEnd"/>
+      <w:r>
+        <w:t xml:space="preserve"> format så det kunne plasserer på dynamiske kart ved hjelp av et Python bibliotek som heter </w:t>
+      </w:r>
+      <w:proofErr w:type="spellStart"/>
+      <w:r>
+        <w:t>folium</w:t>
+      </w:r>
+      <w:proofErr w:type="spellEnd"/>
+      <w:r>
+        <w:t>.</w:t>
+      </w:r>
+    </w:p>
+    <w:p>
+      <w:r>
+        <w:t>Dette kartet er tilgjengelig på [</w:t>
+      </w:r>
+      <w:proofErr w:type="spellStart"/>
+      <w:r>
+        <w:rPr>
+          <w:b/>
+        </w:rPr>
+        <w:t>insert</w:t>
+      </w:r>
+      <w:proofErr w:type="spellEnd"/>
+      <w:r>
+        <w:rPr>
+          <w:b/>
+        </w:rPr>
+        <w:t xml:space="preserve"> link</w:t>
+      </w:r>
+      <w:r>
+        <w:t>] på nettsiden er kan du klikke på punktene på kartet for å se meldingen brukeren skrev samt lokasjonsnavn hvis dette var tilgjengelig.</w:t>
+      </w:r>
+    </w:p>
+    <w:p>
+      <w:r>
+        <w:t>[</w:t>
+      </w:r>
+      <w:r>
+        <w:rPr>
+          <w:b/>
+        </w:rPr>
+        <w:t>sett inn statisk bilde av kartet]</w:t>
+      </w:r>
+    </w:p>
+    <w:p>
+      <w:r>
+        <w:t xml:space="preserve">Det ble laget to versjoner av kartet et med polygon markører og et med </w:t>
+      </w:r>
+      <w:proofErr w:type="spellStart"/>
+      <w:r>
+        <w:t>point</w:t>
+      </w:r>
+      <w:proofErr w:type="spellEnd"/>
+      <w:r>
+        <w:t xml:space="preserve">. Polygon markørene er det som ble hentet ut av </w:t>
+      </w:r>
+      <w:proofErr w:type="spellStart"/>
+      <w:r>
+        <w:t>twitter</w:t>
+      </w:r>
+      <w:proofErr w:type="spellEnd"/>
+      <w:r>
+        <w:t xml:space="preserve"> objektet, problemet med å ha polygon som markører er at de kan strekke seg over en ekstremt stor del av kartet hvis en bruker har satt sin lokasjon til å være for eksempel USA. (se på kartet under eller følg linken for en dynamisk versjon [</w:t>
+      </w:r>
+      <w:r>
+        <w:rPr>
+          <w:b/>
+        </w:rPr>
+        <w:t>link</w:t>
+      </w:r>
+      <w:r>
+        <w:t>]</w:t>
+      </w:r>
+    </w:p>
+    <w:p/>
+    <w:p>
+      <w:r>
+        <w:t xml:space="preserve">Nevn antall som har delt </w:t>
+      </w:r>
+      <w:proofErr w:type="spellStart"/>
+      <w:r>
+        <w:t>lokasjondataen</w:t>
+      </w:r>
+      <w:proofErr w:type="spellEnd"/>
+      <w:r>
+        <w:t xml:space="preserve"> kontra hvor mange </w:t>
+      </w:r>
+      <w:proofErr w:type="spellStart"/>
+      <w:r>
+        <w:t>twitter</w:t>
+      </w:r>
+      <w:proofErr w:type="spellEnd"/>
+      <w:r>
+        <w:t xml:space="preserve"> meldinger vi samlet inn.</w:t>
+      </w:r>
+    </w:p>
+    <w:p/>
+    <w:p>
+      <w:pPr>
+        <w:rPr>
+          <w:rFonts w:asciiTheme="majorHAnsi" w:eastAsiaTheme="majorEastAsia" w:hAnsiTheme="majorHAnsi" w:cstheme="majorBidi"/>
+          <w:color w:val="2F5496" w:themeColor="accent1" w:themeShade="BF"/>
+          <w:sz w:val="26"/>
+          <w:szCs w:val="26"/>
+        </w:rPr>
+      </w:pPr>
+      <w:r>
+        <w:br w:type="page"/>
+      </w:r>
+    </w:p>
+    <w:p>
+      <w:pPr>
+        <w:pStyle w:val="Overskrift2"/>
+      </w:pPr>
+      <w:r>
+        <w:lastRenderedPageBreak/>
+        <w:t>Tidsserie visualisering</w:t>
+      </w:r>
+    </w:p>
+    <w:p>
+      <w:r>
+        <w:t xml:space="preserve">Får å måle hvor stor interessen har vært rundt denne </w:t>
+      </w:r>
+      <w:proofErr w:type="spellStart"/>
+      <w:r>
+        <w:t>hashtagen</w:t>
+      </w:r>
+      <w:proofErr w:type="spellEnd"/>
+      <w:r>
+        <w:t xml:space="preserve"> i perioden som dataene ble samlet inn har det blitt utført en tidsrekke analyse (engelsk: Time series </w:t>
+      </w:r>
+      <w:proofErr w:type="spellStart"/>
+      <w:r>
+        <w:t>analysis</w:t>
+      </w:r>
+      <w:proofErr w:type="spellEnd"/>
+      <w:r>
+        <w:t xml:space="preserve">). Denne analysen er visualisert under, og viser hvor mange ganger det ble registrert en </w:t>
+      </w:r>
+      <w:proofErr w:type="spellStart"/>
+      <w:r>
+        <w:t>twitter</w:t>
+      </w:r>
+      <w:proofErr w:type="spellEnd"/>
+      <w:r>
+        <w:t xml:space="preserve"> melding med </w:t>
+      </w:r>
+      <w:proofErr w:type="spellStart"/>
+      <w:r>
+        <w:t>hashtagen</w:t>
+      </w:r>
+      <w:proofErr w:type="spellEnd"/>
+      <w:r>
+        <w:t xml:space="preserve"> «Worlds2018» per time i tidsforløpet.</w:t>
+      </w:r>
+    </w:p>
+    <w:p>
+      <w:r>
+        <w:rPr>
+          <w:noProof/>
+        </w:rPr>
+        <w:drawing>
+          <wp:inline distT="0" distB="0" distL="0" distR="0" wp14:anchorId="4ECD5776" wp14:editId="4E370031">
+            <wp:extent cx="5762625" cy="4314825"/>
+            <wp:effectExtent l="0" t="0" r="9525" b="9525"/>
+            <wp:docPr id="2" name="Bilde 2"/>
+            <wp:cNvGraphicFramePr>
+              <a:graphicFrameLocks xmlns:a="http://schemas.openxmlformats.org/drawingml/2006/main" noChangeAspect="1"/>
+            </wp:cNvGraphicFramePr>
+            <a:graphic xmlns:a="http://schemas.openxmlformats.org/drawingml/2006/main">
+              <a:graphicData uri="http://schemas.openxmlformats.org/drawingml/2006/picture">
+                <pic:pic xmlns:pic="http://schemas.openxmlformats.org/drawingml/2006/picture">
+                  <pic:nvPicPr>
+                    <pic:cNvPr id="0" name="Picture 2"/>
+                    <pic:cNvPicPr>
+                      <a:picLocks noChangeAspect="1" noChangeArrowheads="1"/>
+                    </pic:cNvPicPr>
+                  </pic:nvPicPr>
+                  <pic:blipFill>
+                    <a:blip r:embed="rId6" cstate="print">
+                      <a:extLst>
+                        <a:ext uri="{28A0092B-C50C-407E-A947-70E740481C1C}">
+                          <a14:useLocalDpi xmlns:a14="http://schemas.microsoft.com/office/drawing/2010/main" val="0"/>
+                        </a:ext>
+                      </a:extLst>
+                    </a:blip>
+                    <a:srcRect/>
+                    <a:stretch>
+                      <a:fillRect/>
+                    </a:stretch>
+                  </pic:blipFill>
+                  <pic:spPr bwMode="auto">
+                    <a:xfrm>
+                      <a:off x="0" y="0"/>
+                      <a:ext cx="5762625" cy="4314825"/>
+                    </a:xfrm>
+                    <a:prstGeom prst="rect">
+                      <a:avLst/>
+                    </a:prstGeom>
+                    <a:noFill/>
+                    <a:ln>
+                      <a:noFill/>
+                    </a:ln>
+                  </pic:spPr>
+                </pic:pic>
+              </a:graphicData>
+            </a:graphic>
+          </wp:inline>
+        </w:drawing>
+      </w:r>
+    </w:p>
+    <w:p>
+      <w:pPr>
+        <w:pStyle w:val="Bildetekst"/>
+      </w:pPr>
+      <w:r>
+        <w:t xml:space="preserve">Figur </w:t>
+      </w:r>
+      <w:r>
+        <w:fldChar w:fldCharType="begin"/>
+      </w:r>
+      <w:r>
+        <w:instrText xml:space="preserve"> SEQ Figur \* ARABIC </w:instrText>
+      </w:r>
+      <w:r>
+        <w:fldChar w:fldCharType="separate"/>
+      </w:r>
+      <w:r>
+        <w:rPr>
+          <w:noProof/>
+        </w:rPr>
+        <w:t>1</w:t>
+      </w:r>
+      <w:r>
+        <w:fldChar w:fldCharType="end"/>
+      </w:r>
+      <w:r>
+        <w:t xml:space="preserve"> </w:t>
+      </w:r>
+      <w:proofErr w:type="spellStart"/>
+      <w:r>
+        <w:t>X</w:t>
+      </w:r>
+      <w:proofErr w:type="spellEnd"/>
+      <w:r>
+        <w:t xml:space="preserve"> aksen angir datoen og Y aksen angir antall </w:t>
+      </w:r>
+      <w:proofErr w:type="spellStart"/>
+      <w:r>
+        <w:t>tweets</w:t>
+      </w:r>
+      <w:proofErr w:type="spellEnd"/>
+      <w:r>
+        <w:t xml:space="preserve"> per time som ble registrert i tidsrommet.</w:t>
+      </w:r>
+    </w:p>
+    <w:p/>
+    <w:tbl>
+      <w:tblPr>
+        <w:tblStyle w:val="Tabellrutenett"/>
+        <w:tblW w:w="0" w:type="auto"/>
+        <w:tblLook w:val="04A0" w:firstRow="1" w:lastRow="0" w:firstColumn="1" w:lastColumn="0" w:noHBand="0" w:noVBand="1"/>
+      </w:tblPr>
+      <w:tblGrid>
+        <w:gridCol w:w="2354"/>
+        <w:gridCol w:w="1752"/>
+        <w:gridCol w:w="2552"/>
+        <w:gridCol w:w="2404"/>
+      </w:tblGrid>
+      <w:tr>
+        <w:tc>
+          <w:tcPr>
+            <w:tcW w:w="2354" w:type="dxa"/>
+          </w:tcPr>
+          <w:p>
+            <w:r>
+              <w:t>Dato:</w:t>
+            </w:r>
+          </w:p>
+        </w:tc>
+        <w:tc>
+          <w:tcPr>
+            <w:tcW w:w="1752" w:type="dxa"/>
+          </w:tcPr>
+          <w:p>
+            <w:r>
+              <w:t>Antall kamper:</w:t>
+            </w:r>
+          </w:p>
+        </w:tc>
+        <w:tc>
+          <w:tcPr>
+            <w:tcW w:w="2552" w:type="dxa"/>
+          </w:tcPr>
+          <w:p>
+            <w:r>
+              <w:t>Antall forskjellige lag:</w:t>
+            </w:r>
+          </w:p>
+        </w:tc>
+        <w:tc>
+          <w:tcPr>
+            <w:tcW w:w="2404" w:type="dxa"/>
+          </w:tcPr>
+          <w:p>
+            <w:r>
+              <w:t>Type kamp:</w:t>
+            </w:r>
+          </w:p>
+        </w:tc>
+      </w:tr>
+      <w:tr>
+        <w:tc>
+          <w:tcPr>
+            <w:tcW w:w="2354" w:type="dxa"/>
+          </w:tcPr>
+          <w:p>
+            <w:r>
+              <w:t>Lørdag 6 oktober</w:t>
+            </w:r>
+          </w:p>
+        </w:tc>
+        <w:tc>
+          <w:tcPr>
+            <w:tcW w:w="1752" w:type="dxa"/>
+          </w:tcPr>
+          <w:p>
+            <w:pPr>
+              <w:tabs>
+                <w:tab w:val="left" w:pos="900"/>
+              </w:tabs>
+            </w:pPr>
+            <w:r>
+              <w:t>8</w:t>
+            </w:r>
+          </w:p>
+        </w:tc>
+        <w:tc>
+          <w:tcPr>
+            <w:tcW w:w="2552" w:type="dxa"/>
+          </w:tcPr>
+          <w:p>
+            <w:r>
+              <w:t>4</w:t>
+            </w:r>
+          </w:p>
+        </w:tc>
+        <w:tc>
+          <w:tcPr>
+            <w:tcW w:w="2404" w:type="dxa"/>
+          </w:tcPr>
+          <w:p>
+            <w:r>
+              <w:t>Gruppespill best av 1</w:t>
+            </w:r>
+          </w:p>
+        </w:tc>
+      </w:tr>
+      <w:tr>
+        <w:tc>
+          <w:tcPr>
+            <w:tcW w:w="2354" w:type="dxa"/>
+          </w:tcPr>
+          <w:p>
+            <w:r>
+              <w:t>Søndag 7 oktober</w:t>
+            </w:r>
+          </w:p>
+        </w:tc>
+        <w:tc>
+          <w:tcPr>
+            <w:tcW w:w="1752" w:type="dxa"/>
+          </w:tcPr>
+          <w:p>
+            <w:pPr>
+              <w:tabs>
+                <w:tab w:val="left" w:pos="900"/>
+              </w:tabs>
+            </w:pPr>
+            <w:r>
+              <w:t>8</w:t>
+            </w:r>
+          </w:p>
+        </w:tc>
+        <w:tc>
+          <w:tcPr>
+            <w:tcW w:w="2552" w:type="dxa"/>
+          </w:tcPr>
+          <w:p>
+            <w:r>
+              <w:t>4</w:t>
+            </w:r>
+          </w:p>
+        </w:tc>
+        <w:tc>
+          <w:tcPr>
+            <w:tcW w:w="2404" w:type="dxa"/>
+          </w:tcPr>
+          <w:p>
+            <w:r>
+              <w:t>Gruppespill best av 1</w:t>
+            </w:r>
+          </w:p>
+        </w:tc>
+      </w:tr>
+      <w:tr>
+        <w:tc>
+          <w:tcPr>
+            <w:tcW w:w="2354" w:type="dxa"/>
+          </w:tcPr>
+          <w:p>
+            <w:r>
+              <w:t>Onsdag 10 oktober</w:t>
+            </w:r>
+          </w:p>
+        </w:tc>
+        <w:tc>
+          <w:tcPr>
+            <w:tcW w:w="1752" w:type="dxa"/>
+          </w:tcPr>
+          <w:p>
+            <w:pPr>
+              <w:tabs>
+                <w:tab w:val="left" w:pos="900"/>
+              </w:tabs>
+            </w:pPr>
+            <w:r>
+              <w:t>6</w:t>
+            </w:r>
+          </w:p>
+        </w:tc>
+        <w:tc>
+          <w:tcPr>
+            <w:tcW w:w="2552" w:type="dxa"/>
+          </w:tcPr>
+          <w:p>
+            <w:r>
+              <w:t>6</w:t>
+            </w:r>
+          </w:p>
+        </w:tc>
+        <w:tc>
+          <w:tcPr>
+            <w:tcW w:w="2404" w:type="dxa"/>
+          </w:tcPr>
+          <w:p>
+            <w:r>
+              <w:t>Gruppespill best av 1</w:t>
+            </w:r>
+          </w:p>
+        </w:tc>
+      </w:tr>
+      <w:tr>
+        <w:tc>
+          <w:tcPr>
+            <w:tcW w:w="2354" w:type="dxa"/>
+          </w:tcPr>
+          <w:p>
+            <w:r>
+              <w:t>Torsdag 11 oktober</w:t>
+            </w:r>
+          </w:p>
+        </w:tc>
+        <w:tc>
+          <w:tcPr>
+            <w:tcW w:w="1752" w:type="dxa"/>
+          </w:tcPr>
+          <w:p>
+            <w:pPr>
+              <w:tabs>
+                <w:tab w:val="left" w:pos="900"/>
+              </w:tabs>
+            </w:pPr>
+            <w:r>
+              <w:t>6</w:t>
+            </w:r>
+          </w:p>
+        </w:tc>
+        <w:tc>
+          <w:tcPr>
+            <w:tcW w:w="2552" w:type="dxa"/>
+          </w:tcPr>
+          <w:p>
+            <w:r>
+              <w:t>6</w:t>
+            </w:r>
+          </w:p>
+        </w:tc>
+        <w:tc>
+          <w:tcPr>
+            <w:tcW w:w="2404" w:type="dxa"/>
+          </w:tcPr>
+          <w:p>
+            <w:r>
+              <w:t>Gruppespill best av 1</w:t>
+            </w:r>
+          </w:p>
+        </w:tc>
+      </w:tr>
+      <w:tr>
+        <w:tc>
+          <w:tcPr>
+            <w:tcW w:w="2354" w:type="dxa"/>
+          </w:tcPr>
+          <w:p>
+            <w:r>
+              <w:t>Fredag 12 oktober</w:t>
+            </w:r>
+          </w:p>
+        </w:tc>
+        <w:tc>
+          <w:tcPr>
+            <w:tcW w:w="1752" w:type="dxa"/>
+          </w:tcPr>
+          <w:p>
+            <w:pPr>
+              <w:tabs>
+                <w:tab w:val="left" w:pos="900"/>
+              </w:tabs>
+            </w:pPr>
+            <w:r>
+              <w:t>6</w:t>
+            </w:r>
+          </w:p>
+        </w:tc>
+        <w:tc>
+          <w:tcPr>
+            <w:tcW w:w="2552" w:type="dxa"/>
+          </w:tcPr>
+          <w:p>
+            <w:r>
+              <w:t>6</w:t>
+            </w:r>
+          </w:p>
+        </w:tc>
+        <w:tc>
+          <w:tcPr>
+            <w:tcW w:w="2404" w:type="dxa"/>
+          </w:tcPr>
+          <w:p>
+            <w:r>
+              <w:t>Gruppespill best av 1</w:t>
+            </w:r>
+          </w:p>
+        </w:tc>
+      </w:tr>
+      <w:tr>
+        <w:tc>
+          <w:tcPr>
+            <w:tcW w:w="2354" w:type="dxa"/>
+          </w:tcPr>
+          <w:p>
+            <w:r>
+              <w:t>Lørdag 13 oktober</w:t>
+            </w:r>
+          </w:p>
+        </w:tc>
+        <w:tc>
+          <w:tcPr>
+            <w:tcW w:w="1752" w:type="dxa"/>
+          </w:tcPr>
+          <w:p>
+            <w:pPr>
+              <w:tabs>
+                <w:tab w:val="left" w:pos="900"/>
+              </w:tabs>
+            </w:pPr>
+            <w:r>
+              <w:t>6</w:t>
+            </w:r>
+          </w:p>
+        </w:tc>
+        <w:tc>
+          <w:tcPr>
+            <w:tcW w:w="2552" w:type="dxa"/>
+          </w:tcPr>
+          <w:p>
+            <w:r>
+              <w:t>6</w:t>
+            </w:r>
+          </w:p>
+        </w:tc>
+        <w:tc>
+          <w:tcPr>
+            <w:tcW w:w="2404" w:type="dxa"/>
+          </w:tcPr>
+          <w:p>
+            <w:r>
+              <w:t>Gruppespill best av 1</w:t>
+            </w:r>
+          </w:p>
+        </w:tc>
+      </w:tr>
+      <w:tr>
+        <w:tc>
+          <w:tcPr>
+            <w:tcW w:w="2354" w:type="dxa"/>
+          </w:tcPr>
+          <w:p>
+            <w:r>
+              <w:t>Søndag 14 oktober</w:t>
+            </w:r>
+          </w:p>
+        </w:tc>
+        <w:tc>
+          <w:tcPr>
+            <w:tcW w:w="1752" w:type="dxa"/>
+          </w:tcPr>
+          <w:p>
+            <w:pPr>
+              <w:tabs>
+                <w:tab w:val="left" w:pos="900"/>
+              </w:tabs>
+            </w:pPr>
+            <w:r>
+              <w:t>6</w:t>
+            </w:r>
+          </w:p>
+        </w:tc>
+        <w:tc>
+          <w:tcPr>
+            <w:tcW w:w="2552" w:type="dxa"/>
+          </w:tcPr>
+          <w:p>
+            <w:r>
+              <w:t>6</w:t>
+            </w:r>
+          </w:p>
+        </w:tc>
+        <w:tc>
+          <w:tcPr>
+            <w:tcW w:w="2404" w:type="dxa"/>
+          </w:tcPr>
+          <w:p>
+            <w:r>
+              <w:t>Gruppespill best av 1</w:t>
+            </w:r>
+          </w:p>
+        </w:tc>
+      </w:tr>
+      <w:tr>
+        <w:tc>
+          <w:tcPr>
+            <w:tcW w:w="2354" w:type="dxa"/>
+          </w:tcPr>
+          <w:p>
+            <w:r>
+              <w:t>Mandag 15 oktober</w:t>
+            </w:r>
+          </w:p>
+        </w:tc>
+        <w:tc>
+          <w:tcPr>
+            <w:tcW w:w="1752" w:type="dxa"/>
+          </w:tcPr>
+          <w:p>
+            <w:pPr>
+              <w:tabs>
+                <w:tab w:val="left" w:pos="900"/>
+              </w:tabs>
+            </w:pPr>
+            <w:r>
+              <w:t>6</w:t>
+            </w:r>
+          </w:p>
+        </w:tc>
+        <w:tc>
+          <w:tcPr>
+            <w:tcW w:w="2552" w:type="dxa"/>
+          </w:tcPr>
+          <w:p>
+            <w:r>
+              <w:t>6</w:t>
+            </w:r>
+          </w:p>
+        </w:tc>
+        <w:tc>
+          <w:tcPr>
+            <w:tcW w:w="2404" w:type="dxa"/>
+          </w:tcPr>
+          <w:p>
+            <w:r>
+              <w:t>Gruppespill best av 1</w:t>
+            </w:r>
+          </w:p>
+        </w:tc>
+      </w:tr>
+      <w:tr>
+        <w:tc>
+          <w:tcPr>
+            <w:tcW w:w="2354" w:type="dxa"/>
+          </w:tcPr>
+          <w:p>
+            <w:r>
+              <w:t>Tirsdag 16 oktober</w:t>
+            </w:r>
+          </w:p>
+        </w:tc>
+        <w:tc>
+          <w:tcPr>
+            <w:tcW w:w="1752" w:type="dxa"/>
+          </w:tcPr>
+          <w:p>
+            <w:pPr>
+              <w:tabs>
+                <w:tab w:val="left" w:pos="900"/>
+              </w:tabs>
+            </w:pPr>
+            <w:r>
+              <w:t>6</w:t>
+            </w:r>
+          </w:p>
+        </w:tc>
+        <w:tc>
+          <w:tcPr>
+            <w:tcW w:w="2552" w:type="dxa"/>
+          </w:tcPr>
+          <w:p>
+            <w:r>
+              <w:t>6</w:t>
+            </w:r>
+          </w:p>
+        </w:tc>
+        <w:tc>
+          <w:tcPr>
+            <w:tcW w:w="2404" w:type="dxa"/>
+          </w:tcPr>
+          <w:p>
+            <w:r>
+              <w:t>Gruppespill best av 1</w:t>
+            </w:r>
+          </w:p>
+        </w:tc>
+      </w:tr>
+      <w:tr>
+        <w:tc>
+          <w:tcPr>
+            <w:tcW w:w="2354" w:type="dxa"/>
+          </w:tcPr>
+          <w:p>
+            <w:r>
+              <w:t>Onsdag 17 oktober</w:t>
+            </w:r>
+          </w:p>
+        </w:tc>
+        <w:tc>
+          <w:tcPr>
+            <w:tcW w:w="1752" w:type="dxa"/>
+          </w:tcPr>
+          <w:p>
+            <w:pPr>
+              <w:tabs>
+                <w:tab w:val="left" w:pos="900"/>
+              </w:tabs>
+            </w:pPr>
+            <w:r>
+              <w:t>6</w:t>
+            </w:r>
+          </w:p>
+        </w:tc>
+        <w:tc>
+          <w:tcPr>
+            <w:tcW w:w="2552" w:type="dxa"/>
+          </w:tcPr>
+          <w:p>
+            <w:r>
+              <w:t>6</w:t>
+            </w:r>
+          </w:p>
+        </w:tc>
+        <w:tc>
+          <w:tcPr>
+            <w:tcW w:w="2404" w:type="dxa"/>
+          </w:tcPr>
+          <w:p>
+            <w:r>
+              <w:t>Gruppespill best av 1</w:t>
+            </w:r>
+          </w:p>
+        </w:tc>
+      </w:tr>
+      <w:tr>
+        <w:tc>
+          <w:tcPr>
+            <w:tcW w:w="2354" w:type="dxa"/>
+          </w:tcPr>
+          <w:p>
+            <w:r>
+              <w:t>Lørdag 20 oktober</w:t>
+            </w:r>
+          </w:p>
+        </w:tc>
+        <w:tc>
+          <w:tcPr>
+            <w:tcW w:w="1752" w:type="dxa"/>
+          </w:tcPr>
+          <w:p>
+            <w:pPr>
+              <w:tabs>
+                <w:tab w:val="left" w:pos="900"/>
+              </w:tabs>
+            </w:pPr>
+            <w:r>
+              <w:t>10</w:t>
+            </w:r>
+          </w:p>
+        </w:tc>
+        <w:tc>
+          <w:tcPr>
+            <w:tcW w:w="2552" w:type="dxa"/>
+          </w:tcPr>
+          <w:p>
+            <w:r>
+              <w:t>4</w:t>
+            </w:r>
+          </w:p>
+        </w:tc>
+        <w:tc>
+          <w:tcPr>
+            <w:tcW w:w="2404" w:type="dxa"/>
+          </w:tcPr>
+          <w:p>
+            <w:r>
+              <w:t>Kvartfinale best av 5</w:t>
+            </w:r>
+          </w:p>
+        </w:tc>
+      </w:tr>
+      <w:tr>
+        <w:tc>
+          <w:tcPr>
+            <w:tcW w:w="2354" w:type="dxa"/>
+          </w:tcPr>
+          <w:p>
+            <w:r>
+              <w:lastRenderedPageBreak/>
+              <w:t>Søndag 21 oktober</w:t>
+            </w:r>
+          </w:p>
+        </w:tc>
+        <w:tc>
+          <w:tcPr>
+            <w:tcW w:w="1752" w:type="dxa"/>
+          </w:tcPr>
+          <w:p>
+            <w:pPr>
+              <w:tabs>
+                <w:tab w:val="left" w:pos="900"/>
+              </w:tabs>
+            </w:pPr>
+            <w:r>
+              <w:t>7</w:t>
+            </w:r>
+          </w:p>
+        </w:tc>
+        <w:tc>
+          <w:tcPr>
+            <w:tcW w:w="2552" w:type="dxa"/>
+          </w:tcPr>
+          <w:p>
+            <w:r>
+              <w:t>4</w:t>
+            </w:r>
+          </w:p>
+        </w:tc>
+        <w:tc>
+          <w:tcPr>
+            <w:tcW w:w="2404" w:type="dxa"/>
+          </w:tcPr>
+          <w:p>
+            <w:r>
+              <w:t>Kvartfinale best av 5</w:t>
+            </w:r>
+          </w:p>
+        </w:tc>
+      </w:tr>
+      <w:tr>
+        <w:tc>
+          <w:tcPr>
+            <w:tcW w:w="2354" w:type="dxa"/>
+          </w:tcPr>
+          <w:p>
+            <w:r>
+              <w:t>Lørdag 27 oktober</w:t>
+            </w:r>
+          </w:p>
+        </w:tc>
+        <w:tc>
+          <w:tcPr>
+            <w:tcW w:w="1752" w:type="dxa"/>
+          </w:tcPr>
+          <w:p>
+            <w:pPr>
+              <w:tabs>
+                <w:tab w:val="left" w:pos="900"/>
+              </w:tabs>
+            </w:pPr>
+            <w:r>
+              <w:t>3</w:t>
+            </w:r>
+          </w:p>
+        </w:tc>
+        <w:tc>
+          <w:tcPr>
+            <w:tcW w:w="2552" w:type="dxa"/>
+          </w:tcPr>
+          <w:p>
+            <w:r>
+              <w:t>2</w:t>
+            </w:r>
+          </w:p>
+        </w:tc>
+        <w:tc>
+          <w:tcPr>
+            <w:tcW w:w="2404" w:type="dxa"/>
+          </w:tcPr>
+          <w:p>
+            <w:r>
+              <w:t>Semifinale best av 5</w:t>
+            </w:r>
+          </w:p>
+        </w:tc>
+      </w:tr>
+      <w:tr>
+        <w:tc>
+          <w:tcPr>
+            <w:tcW w:w="2354" w:type="dxa"/>
+          </w:tcPr>
+          <w:p>
+            <w:r>
+              <w:t>Søndag 28 oktober</w:t>
+            </w:r>
+          </w:p>
+        </w:tc>
+        <w:tc>
+          <w:tcPr>
+            <w:tcW w:w="1752" w:type="dxa"/>
+          </w:tcPr>
+          <w:p>
+            <w:pPr>
+              <w:tabs>
+                <w:tab w:val="left" w:pos="900"/>
+              </w:tabs>
+            </w:pPr>
+            <w:r>
+              <w:t>3</w:t>
+            </w:r>
+          </w:p>
+        </w:tc>
+        <w:tc>
+          <w:tcPr>
+            <w:tcW w:w="2552" w:type="dxa"/>
+          </w:tcPr>
+          <w:p>
+            <w:r>
+              <w:t>2</w:t>
+            </w:r>
+          </w:p>
+        </w:tc>
+        <w:tc>
+          <w:tcPr>
+            <w:tcW w:w="2404" w:type="dxa"/>
+          </w:tcPr>
+          <w:p>
+            <w:r>
+              <w:t>Semifinale best av 5</w:t>
+            </w:r>
+          </w:p>
+        </w:tc>
+      </w:tr>
+      <w:tr>
+        <w:tc>
+          <w:tcPr>
+            <w:tcW w:w="2354" w:type="dxa"/>
+          </w:tcPr>
+          <w:p>
+            <w:r>
+              <w:t>Lørdag 3 november</w:t>
+            </w:r>
+          </w:p>
+        </w:tc>
+        <w:tc>
+          <w:tcPr>
+            <w:tcW w:w="1752" w:type="dxa"/>
+          </w:tcPr>
+          <w:p>
+            <w:pPr>
+              <w:tabs>
+                <w:tab w:val="left" w:pos="900"/>
+              </w:tabs>
+              <w:rPr>
+                <w:b/>
+              </w:rPr>
+            </w:pPr>
+            <w:r>
+              <w:rPr>
+                <w:b/>
+              </w:rPr>
+              <w:t>FYLL MEG</w:t>
+            </w:r>
+          </w:p>
+        </w:tc>
+        <w:tc>
+          <w:tcPr>
+            <w:tcW w:w="2552" w:type="dxa"/>
+          </w:tcPr>
+          <w:p>
+            <w:r>
+              <w:t>2</w:t>
+            </w:r>
+          </w:p>
+        </w:tc>
+        <w:tc>
+          <w:tcPr>
+            <w:tcW w:w="2404" w:type="dxa"/>
+          </w:tcPr>
+          <w:p>
+            <w:r>
+              <w:t>Finale best av 5</w:t>
+            </w:r>
+          </w:p>
+        </w:tc>
+      </w:tr>
+    </w:tbl>
+    <w:p>
+      <w:pPr>
+        <w:pStyle w:val="Bildetekst"/>
+      </w:pPr>
+      <w:r>
+        <w:t xml:space="preserve">Tabell </w:t>
+      </w:r>
+      <w:r>
+        <w:fldChar w:fldCharType="begin"/>
+      </w:r>
+      <w:r>
+        <w:instrText xml:space="preserve"> SEQ Tabell \* ARABIC </w:instrText>
+      </w:r>
+      <w:r>
+        <w:fldChar w:fldCharType="separate"/>
+      </w:r>
+      <w:r>
+        <w:rPr>
+          <w:noProof/>
+        </w:rPr>
+        <w:t>1</w:t>
+      </w:r>
+      <w:r>
+        <w:fldChar w:fldCharType="end"/>
+      </w:r>
+      <w:r>
+        <w:t xml:space="preserve"> Oversikt over hvilke dager det var kamper, og hva slags type kamper som ble spilt</w:t>
+      </w:r>
+    </w:p>
+    <w:p>
+      <w:r>
+        <w:t xml:space="preserve">Ved å studere tabell 1 og figur 1 er det lett å se hvilke dager det er mest populært og bruke </w:t>
+      </w:r>
+      <w:proofErr w:type="spellStart"/>
+      <w:r>
+        <w:t>hash</w:t>
       </w:r>
       <w:bookmarkStart w:id="0" w:name="_GoBack"/>
       <w:bookmarkEnd w:id="0"/>
+      <w:r>
+        <w:t>tagen</w:t>
+      </w:r>
+      <w:proofErr w:type="spellEnd"/>
+      <w:r>
+        <w:t>.</w:t>
+      </w:r>
+    </w:p>
+    <w:p/>
+    <w:p/>
+    <w:p>
+      <w:pPr>
+        <w:rPr>
+          <w:i/>
+        </w:rPr>
+      </w:pPr>
+      <w:r>
+        <w:rPr>
+          <w:i/>
+        </w:rPr>
+        <w:t xml:space="preserve">Her burde det settes inn dataene som </w:t>
+      </w:r>
+      <w:proofErr w:type="spellStart"/>
+      <w:r>
+        <w:rPr>
+          <w:i/>
+        </w:rPr>
+        <w:t>vetle</w:t>
+      </w:r>
+      <w:proofErr w:type="spellEnd"/>
+      <w:r>
+        <w:rPr>
+          <w:i/>
+        </w:rPr>
+        <w:t xml:space="preserve"> fant, som viser seertall på </w:t>
+      </w:r>
+      <w:proofErr w:type="spellStart"/>
+      <w:r>
+        <w:rPr>
+          <w:i/>
+        </w:rPr>
+        <w:t>twitch</w:t>
+      </w:r>
+      <w:proofErr w:type="spellEnd"/>
     </w:p>
     <w:sectPr>
       <w:pgSz w:w="11906" w:h="16838"/>
@@ -725,6 +1835,44 @@
       <w:shd w:val="clear" w:color="auto" w:fill="E1DFDD"/>
     </w:rPr>
   </w:style>
+  <w:style w:type="paragraph" w:styleId="Bildetekst">
+    <w:name w:val="caption"/>
+    <w:basedOn w:val="Normal"/>
+    <w:next w:val="Normal"/>
+    <w:uiPriority w:val="35"/>
+    <w:unhideWhenUsed/>
+    <w:qFormat/>
+    <w:rsid w:val="0040373D"/>
+    <w:pPr>
+      <w:spacing w:after="200" w:line="240" w:lineRule="auto"/>
+    </w:pPr>
+    <w:rPr>
+      <w:i/>
+      <w:iCs/>
+      <w:color w:val="44546A" w:themeColor="text2"/>
+      <w:sz w:val="18"/>
+      <w:szCs w:val="18"/>
+    </w:rPr>
+  </w:style>
+  <w:style w:type="table" w:styleId="Tabellrutenett">
+    <w:name w:val="Table Grid"/>
+    <w:basedOn w:val="Vanligtabell"/>
+    <w:uiPriority w:val="39"/>
+    <w:rsid w:val="0040373D"/>
+    <w:pPr>
+      <w:spacing w:after="0" w:line="240" w:lineRule="auto"/>
+    </w:pPr>
+    <w:tblPr>
+      <w:tblBorders>
+        <w:top w:val="single" w:sz="4" w:space="0" w:color="auto"/>
+        <w:left w:val="single" w:sz="4" w:space="0" w:color="auto"/>
+        <w:bottom w:val="single" w:sz="4" w:space="0" w:color="auto"/>
+        <w:right w:val="single" w:sz="4" w:space="0" w:color="auto"/>
+        <w:insideH w:val="single" w:sz="4" w:space="0" w:color="auto"/>
+        <w:insideV w:val="single" w:sz="4" w:space="0" w:color="auto"/>
+      </w:tblBorders>
+    </w:tblPr>
+  </w:style>
 </w:styles>
 </file>
 
@@ -1021,4 +2169,16 @@
     </a:ext>
   </a:extLst>
 </a:theme>
+</file>
+
+<file path=customXml/item1.xml><?xml version="1.0" encoding="utf-8"?>
+<b:Sources xmlns:b="http://schemas.openxmlformats.org/officeDocument/2006/bibliography" xmlns="http://schemas.openxmlformats.org/officeDocument/2006/bibliography" SelectedStyle="\APASixthEditionOfficeOnline.xsl" StyleName="APA" Version="6"/>
+</file>
+
+<file path=customXml/itemProps1.xml><?xml version="1.0" encoding="utf-8"?>
+<ds:datastoreItem xmlns:ds="http://schemas.openxmlformats.org/officeDocument/2006/customXml" ds:itemID="{489A8C74-302A-4039-97EC-323913906D83}">
+  <ds:schemaRefs>
+    <ds:schemaRef ds:uri="http://schemas.openxmlformats.org/officeDocument/2006/bibliography"/>
+  </ds:schemaRefs>
+</ds:datastoreItem>
 </file>
</xml_diff>